<commit_message>
feat(system): complete host-native implementation (Word, GDocs, Types)
</commit_message>
<xml_diff>
--- a/packages/generators/output/word/blog-posts-memo.docx
+++ b/packages/generators/output/word/blog-posts-memo.docx
@@ -4,58 +4,102 @@
   <w:body>
     <w:p>
       <w:pPr>
-        <w:pStyle w:val="Heading1"/>
-      </w:pPr>
-      <w:r>
-        <w:t xml:space="preserve">Memorandum</w:t>
-      </w:r>
-    </w:p>
-    <w:p>
-      <w:r>
-        <w:rPr>
-          <w:b/>
-          <w:bCs/>
-        </w:rPr>
-        <w:t xml:space="preserve">TO: </w:t>
-      </w:r>
-      <w:r>
-        <w:t xml:space="preserve">[Recipient Name]</w:t>
-      </w:r>
-    </w:p>
-    <w:p>
-      <w:r>
-        <w:rPr>
-          <w:b/>
-          <w:bCs/>
-        </w:rPr>
-        <w:t xml:space="preserve">FROM: </w:t>
-      </w:r>
-      <w:r>
-        <w:t xml:space="preserve">[Sender Name]</w:t>
-      </w:r>
-    </w:p>
-    <w:p>
-      <w:r>
-        <w:rPr>
-          <w:b/>
-          <w:bCs/>
-        </w:rPr>
-        <w:t xml:space="preserve">DATE: </w:t>
-      </w:r>
-      <w:r>
-        <w:t xml:space="preserve">[Date]</w:t>
-      </w:r>
-    </w:p>
-    <w:p>
-      <w:r>
-        <w:rPr>
-          <w:b/>
-          <w:bCs/>
-        </w:rPr>
-        <w:t xml:space="preserve">RE: </w:t>
-      </w:r>
-      <w:r>
-        <w:t xml:space="preserve">[Subject]</w:t>
+        <w:pStyle w:val="CL7 Title"/>
+      </w:pPr>
+      <w:r>
+        <w:t xml:space="preserve">blog-posts Output</w:t>
+      </w:r>
+    </w:p>
+    <w:p>
+      <w:pPr>
+        <w:pStyle w:val="CL7 Heading 1"/>
+      </w:pPr>
+      <w:r>
+        <w:t xml:space="preserve">Style System Verification</w:t>
+      </w:r>
+    </w:p>
+    <w:p>
+      <w:pPr>
+        <w:pStyle w:val="CL7 Body"/>
+      </w:pPr>
+      <w:r>
+        <w:t xml:space="preserve">This document validates that the selected Clearline7 set is applying named styles natively.</w:t>
+      </w:r>
+    </w:p>
+    <w:p>
+      <w:pPr>
+        <w:pStyle w:val="CL7 Heading 2"/>
+      </w:pPr>
+      <w:r>
+        <w:t xml:space="preserve">1. Typography Check</w:t>
+      </w:r>
+    </w:p>
+    <w:p>
+      <w:pPr>
+        <w:pStyle w:val="CL7 Body"/>
+      </w:pPr>
+      <w:r>
+        <w:t xml:space="preserve">This body text should match the set definition for font family and size. It should be styled as "CL7 Body" in Word.</w:t>
+      </w:r>
+    </w:p>
+    <w:p>
+      <w:pPr>
+        <w:pStyle w:val="CL7 Heading 2"/>
+      </w:pPr>
+      <w:r>
+        <w:t xml:space="preserve">2. List Structure</w:t>
+      </w:r>
+    </w:p>
+    <w:p>
+      <w:pPr>
+        <w:pStyle w:val="CL7 List"/>
+        <w:numPr>
+          <w:ilvl w:val="0"/>
+          <w:numId w:val="2"/>
+        </w:numPr>
+      </w:pPr>
+      <w:r>
+        <w:t xml:space="preserve">List Item A</w:t>
+      </w:r>
+    </w:p>
+    <w:p>
+      <w:pPr>
+        <w:pStyle w:val="CL7 List"/>
+        <w:numPr>
+          <w:ilvl w:val="0"/>
+          <w:numId w:val="2"/>
+        </w:numPr>
+      </w:pPr>
+      <w:r>
+        <w:t xml:space="preserve">List Item B</w:t>
+      </w:r>
+    </w:p>
+    <w:p>
+      <w:pPr>
+        <w:pStyle w:val="CL7 List"/>
+        <w:numPr>
+          <w:ilvl w:val="0"/>
+          <w:numId w:val="2"/>
+        </w:numPr>
+      </w:pPr>
+      <w:r>
+        <w:t xml:space="preserve">List Item C</w:t>
+      </w:r>
+    </w:p>
+    <w:p>
+      <w:pPr>
+        <w:pStyle w:val="CL7 Heading 2"/>
+      </w:pPr>
+      <w:r>
+        <w:t xml:space="preserve">3. Technical Data</w:t>
+      </w:r>
+    </w:p>
+    <w:p>
+      <w:pPr>
+        <w:pStyle w:val="CL7 Code"/>
+      </w:pPr>
+      <w:r>
+        <w:t xml:space="preserve">console.log("Monospace check passed");</w:t>
       </w:r>
     </w:p>
     <w:sectPr>
@@ -195,8 +239,38 @@
       </w:pPr>
     </w:lvl>
   </w:abstractNum>
+  <w:abstractNum w:abstractNumId="2" w15:restartNumberingAfterBreak="0">
+    <w:multiLevelType w:val="hybridMultilevel"/>
+    <w:lvl w:ilvl="0" w15:tentative="1">
+      <w:start w:val="1"/>
+      <w:numFmt w:val="decimal"/>
+      <w:lvlText w:val="%1."/>
+      <w:lvlJc w:val="start"/>
+      <w:pPr>
+        <w:ind w:left="720" w:hanging="360"/>
+      </w:pPr>
+    </w:lvl>
+  </w:abstractNum>
+  <w:abstractNum w:abstractNumId="3" w15:restartNumberingAfterBreak="0">
+    <w:multiLevelType w:val="hybridMultilevel"/>
+    <w:lvl w:ilvl="0" w15:tentative="1">
+      <w:start w:val="1"/>
+      <w:numFmt w:val="bullet"/>
+      <w:lvlText w:val="•"/>
+      <w:lvlJc w:val="start"/>
+      <w:pPr>
+        <w:ind w:left="720" w:hanging="360"/>
+      </w:pPr>
+    </w:lvl>
+  </w:abstractNum>
   <w:num w:numId="1">
     <w:abstractNumId w:val="1"/>
+    <w:lvlOverride w:ilvl="0">
+      <w:startOverride w:val="1"/>
+    </w:lvlOverride>
+  </w:num>
+  <w:num w:numId="2">
+    <w:abstractNumId w:val="3"/>
     <w:lvlOverride w:ilvl="0">
       <w:startOverride w:val="1"/>
     </w:lvlOverride>
@@ -344,23 +418,139 @@
       <w:szCs w:val="20"/>
     </w:rPr>
   </w:style>
-  <w:style w:type="paragraph" w:styleId="Heading1">
-    <w:name w:val="Heading 1"/>
-    <w:basedOn w:val="Normal"/>
-    <w:rPr>
-      <w:rFonts w:ascii="SF Pro" w:cs="SF Pro" w:eastAsia="SF Pro" w:hAnsi="SF Pro"/>
-      <w:color w:val="1A1A1A"/>
-      <w:sz w:val="72"/>
-      <w:szCs w:val="72"/>
-    </w:rPr>
-  </w:style>
-  <w:style w:type="paragraph" w:styleId="Normal">
-    <w:name w:val="Normal"/>
+  <w:style w:type="paragraph" w:styleId="CL7 Body">
+    <w:name w:val="CL7 Body"/>
+    <w:basedOn w:val="Normal"/>
+    <w:next w:val="CL7 Body"/>
+    <w:pPr>
+      <w:spacing w:before="16" w:after="16"/>
+    </w:pPr>
     <w:rPr>
       <w:rFonts w:ascii="Georgia" w:cs="Georgia" w:eastAsia="Georgia" w:hAnsi="Georgia"/>
       <w:color w:val="2C2C2C"/>
-      <w:sz w:val="32"/>
-      <w:szCs w:val="32"/>
+      <w:sz w:val="24"/>
+      <w:szCs w:val="24"/>
+    </w:rPr>
+  </w:style>
+  <w:style w:type="paragraph" w:styleId="CL7 Heading 1">
+    <w:name w:val="CL7 Heading 1"/>
+    <w:basedOn w:val="CL7 Body"/>
+    <w:next w:val="CL7 Body"/>
+    <w:pPr>
+      <w:spacing w:before="24" w:after="12"/>
+    </w:pPr>
+    <w:rPr>
+      <w:rFonts w:ascii="SF Pro" w:cs="SF Pro" w:eastAsia="SF Pro" w:hAnsi="SF Pro"/>
+      <w:b/>
+      <w:bCs/>
+      <w:color w:val="1A1A1A"/>
+      <w:sz w:val="54"/>
+      <w:szCs w:val="54"/>
+    </w:rPr>
+  </w:style>
+  <w:style w:type="paragraph" w:styleId="CL7 Heading 2">
+    <w:name w:val="CL7 Heading 2"/>
+    <w:basedOn w:val="CL7 Body"/>
+    <w:next w:val="CL7 Body"/>
+    <w:pPr>
+      <w:spacing w:before="24" w:after="12"/>
+    </w:pPr>
+    <w:rPr>
+      <w:rFonts w:ascii="SF Pro" w:cs="SF Pro" w:eastAsia="SF Pro" w:hAnsi="SF Pro"/>
+      <w:b/>
+      <w:bCs/>
+      <w:color w:val="1A1A1A"/>
+      <w:sz w:val="42"/>
+      <w:szCs w:val="42"/>
+    </w:rPr>
+  </w:style>
+  <w:style w:type="paragraph" w:styleId="CL7 Heading 3">
+    <w:name w:val="CL7 Heading 3"/>
+    <w:basedOn w:val="CL7 Body"/>
+    <w:next w:val="CL7 Body"/>
+    <w:pPr>
+      <w:spacing w:before="24" w:after="12"/>
+    </w:pPr>
+    <w:rPr>
+      <w:rFonts w:ascii="SF Pro" w:cs="SF Pro" w:eastAsia="SF Pro" w:hAnsi="SF Pro"/>
+      <w:b/>
+      <w:bCs/>
+      <w:color w:val="1A1A1A"/>
+      <w:sz w:val="33"/>
+      <w:szCs w:val="33"/>
+    </w:rPr>
+  </w:style>
+  <w:style w:type="paragraph" w:styleId="CL7 Heading 4">
+    <w:name w:val="CL7 Heading 4"/>
+    <w:basedOn w:val="CL7 Body"/>
+    <w:next w:val="CL7 Body"/>
+    <w:pPr>
+      <w:spacing w:before="24" w:after="12"/>
+    </w:pPr>
+    <w:rPr>
+      <w:rFonts w:ascii="SF Pro" w:cs="SF Pro" w:eastAsia="SF Pro" w:hAnsi="SF Pro"/>
+      <w:b/>
+      <w:bCs/>
+      <w:color w:val="1A1A1A"/>
+      <w:sz w:val="27"/>
+      <w:szCs w:val="27"/>
+    </w:rPr>
+  </w:style>
+  <w:style w:type="paragraph" w:styleId="CL7 Heading 5">
+    <w:name w:val="CL7 Heading 5"/>
+    <w:basedOn w:val="CL7 Body"/>
+    <w:next w:val="CL7 Body"/>
+    <w:pPr>
+      <w:spacing w:before="24" w:after="12"/>
+    </w:pPr>
+    <w:rPr>
+      <w:rFonts w:ascii="SF Pro" w:cs="SF Pro" w:eastAsia="SF Pro" w:hAnsi="SF Pro"/>
+      <w:b/>
+      <w:bCs/>
+      <w:color w:val="1A1A1A"/>
+      <w:sz w:val="24"/>
+      <w:szCs w:val="24"/>
+    </w:rPr>
+  </w:style>
+  <w:style w:type="paragraph" w:styleId="CL7 Heading 6">
+    <w:name w:val="CL7 Heading 6"/>
+    <w:basedOn w:val="CL7 Body"/>
+    <w:next w:val="CL7 Body"/>
+    <w:pPr>
+      <w:spacing w:before="24" w:after="12"/>
+    </w:pPr>
+    <w:rPr>
+      <w:rFonts w:ascii="SF Pro" w:cs="SF Pro" w:eastAsia="SF Pro" w:hAnsi="SF Pro"/>
+      <w:b/>
+      <w:bCs/>
+      <w:color w:val="1A1A1A"/>
+      <w:sz w:val="24"/>
+      <w:szCs w:val="24"/>
+    </w:rPr>
+  </w:style>
+  <w:style w:type="paragraph" w:styleId="CL7 List">
+    <w:name w:val="CL7 List"/>
+    <w:basedOn w:val="CL7 Body"/>
+    <w:pPr>
+      <w:spacing w:before="0" w:after="16"/>
+    </w:pPr>
+    <w:rPr>
+      <w:rFonts w:ascii="Georgia" w:cs="Georgia" w:eastAsia="Georgia" w:hAnsi="Georgia"/>
+      <w:color w:val="2C2C2C"/>
+      <w:sz w:val="24"/>
+      <w:szCs w:val="24"/>
+    </w:rPr>
+  </w:style>
+  <w:style w:type="paragraph" w:styleId="CL7 Code">
+    <w:name w:val="CL7 Code"/>
+    <w:basedOn w:val="CL7 Body"/>
+    <w:pPr>
+      <w:spacing w:before="12" w:after="12"/>
+    </w:pPr>
+    <w:rPr>
+      <w:rFonts w:ascii="Menlo" w:cs="Menlo" w:eastAsia="Menlo" w:hAnsi="Menlo"/>
+      <w:sz w:val="24"/>
+      <w:szCs w:val="24"/>
     </w:rPr>
   </w:style>
 </w:styles>

</xml_diff>